<commit_message>
Fix grey box error.
</commit_message>
<xml_diff>
--- a/orga/Softwerkskammer_Jena_007_Docker_University.docx
+++ b/orga/Softwerkskammer_Jena_007_Docker_University.docx
@@ -257,8 +257,9 @@
           <w:sz w:val="32"/>
           <w:szCs w:val="32"/>
         </w:rPr>
-        <w:t xml:space="preserve">Ernst-Abbe-Hochschule Jena </w:t>
-      </w:r>
+        <w:t>Ernst-Abbe-</w:t>
+      </w:r>
+      <w:proofErr w:type="spellStart"/>
       <w:r>
         <w:rPr>
           <w:rFonts w:ascii="Helvetica" w:eastAsia="Times New Roman" w:hAnsi="Helvetica" w:cs="Helvetica"/>
@@ -269,8 +270,9 @@
           <w:sz w:val="32"/>
           <w:szCs w:val="32"/>
         </w:rPr>
-        <w:t xml:space="preserve">· </w:t>
-      </w:r>
+        <w:t>Hochschule</w:t>
+      </w:r>
+      <w:proofErr w:type="spellEnd"/>
       <w:r>
         <w:rPr>
           <w:rFonts w:ascii="Helvetica" w:eastAsia="Times New Roman" w:hAnsi="Helvetica" w:cs="Helvetica"/>
@@ -281,7 +283,45 @@
           <w:sz w:val="32"/>
           <w:szCs w:val="32"/>
         </w:rPr>
-        <w:t xml:space="preserve">Softwerkskammer Jena </w:t>
+        <w:t xml:space="preserve"> Jena </w:t>
+      </w:r>
+      <w:r>
+        <w:rPr>
+          <w:rFonts w:ascii="Helvetica" w:eastAsia="Times New Roman" w:hAnsi="Helvetica" w:cs="Helvetica"/>
+          <w:b/>
+          <w:bCs/>
+          <w:spacing w:val="-11"/>
+          <w:kern w:val="36"/>
+          <w:sz w:val="32"/>
+          <w:szCs w:val="32"/>
+        </w:rPr>
+        <w:t xml:space="preserve">· </w:t>
+      </w:r>
+      <w:proofErr w:type="spellStart"/>
+      <w:r>
+        <w:rPr>
+          <w:rFonts w:ascii="Helvetica" w:eastAsia="Times New Roman" w:hAnsi="Helvetica" w:cs="Helvetica"/>
+          <w:b/>
+          <w:bCs/>
+          <w:spacing w:val="-11"/>
+          <w:kern w:val="36"/>
+          <w:sz w:val="32"/>
+          <w:szCs w:val="32"/>
+        </w:rPr>
+        <w:t>Softwerkskammer</w:t>
+      </w:r>
+      <w:proofErr w:type="spellEnd"/>
+      <w:r>
+        <w:rPr>
+          <w:rFonts w:ascii="Helvetica" w:eastAsia="Times New Roman" w:hAnsi="Helvetica" w:cs="Helvetica"/>
+          <w:b/>
+          <w:bCs/>
+          <w:spacing w:val="-11"/>
+          <w:kern w:val="36"/>
+          <w:sz w:val="32"/>
+          <w:szCs w:val="32"/>
+        </w:rPr>
+        <w:t xml:space="preserve"> Jena </w:t>
       </w:r>
     </w:p>
     <w:p>
@@ -552,25 +592,123 @@
         <w:rPr>
           <w:rFonts w:ascii="Helvetica" w:hAnsi="Helvetica" w:cs="Times New Roman"/>
         </w:rPr>
-        <w:t>An diesem Aben</w:t>
-      </w:r>
-      <w:r>
-        <w:rPr>
-          <w:rFonts w:ascii="Helvetica" w:hAnsi="Helvetica" w:cs="Times New Roman"/>
-        </w:rPr>
-        <w:t>d möchten wir Euch den aktuell</w:t>
-      </w:r>
-      <w:r>
-        <w:rPr>
-          <w:rFonts w:ascii="Helvetica" w:hAnsi="Helvetica" w:cs="Times New Roman"/>
-        </w:rPr>
-        <w:t>en Stand d</w:t>
-      </w:r>
-      <w:r>
-        <w:rPr>
-          <w:rFonts w:ascii="Helvetica" w:hAnsi="Helvetica" w:cs="Times New Roman"/>
-        </w:rPr>
-        <w:t>er Virtualisierung bzw. Contain</w:t>
+        <w:t xml:space="preserve">An </w:t>
+      </w:r>
+      <w:proofErr w:type="spellStart"/>
+      <w:r>
+        <w:rPr>
+          <w:rFonts w:ascii="Helvetica" w:hAnsi="Helvetica" w:cs="Times New Roman"/>
+        </w:rPr>
+        <w:t>diesem</w:t>
+      </w:r>
+      <w:proofErr w:type="spellEnd"/>
+      <w:r>
+        <w:rPr>
+          <w:rFonts w:ascii="Helvetica" w:hAnsi="Helvetica" w:cs="Times New Roman"/>
+        </w:rPr>
+        <w:t xml:space="preserve"> Aben</w:t>
+      </w:r>
+      <w:r>
+        <w:rPr>
+          <w:rFonts w:ascii="Helvetica" w:hAnsi="Helvetica" w:cs="Times New Roman"/>
+        </w:rPr>
+        <w:t xml:space="preserve">d </w:t>
+      </w:r>
+      <w:proofErr w:type="spellStart"/>
+      <w:r>
+        <w:rPr>
+          <w:rFonts w:ascii="Helvetica" w:hAnsi="Helvetica" w:cs="Times New Roman"/>
+        </w:rPr>
+        <w:t>möchten</w:t>
+      </w:r>
+      <w:proofErr w:type="spellEnd"/>
+      <w:r>
+        <w:rPr>
+          <w:rFonts w:ascii="Helvetica" w:hAnsi="Helvetica" w:cs="Times New Roman"/>
+        </w:rPr>
+        <w:t xml:space="preserve"> </w:t>
+      </w:r>
+      <w:proofErr w:type="spellStart"/>
+      <w:r>
+        <w:rPr>
+          <w:rFonts w:ascii="Helvetica" w:hAnsi="Helvetica" w:cs="Times New Roman"/>
+        </w:rPr>
+        <w:t>wir</w:t>
+      </w:r>
+      <w:proofErr w:type="spellEnd"/>
+      <w:r>
+        <w:rPr>
+          <w:rFonts w:ascii="Helvetica" w:hAnsi="Helvetica" w:cs="Times New Roman"/>
+        </w:rPr>
+        <w:t xml:space="preserve"> </w:t>
+      </w:r>
+      <w:proofErr w:type="spellStart"/>
+      <w:r>
+        <w:rPr>
+          <w:rFonts w:ascii="Helvetica" w:hAnsi="Helvetica" w:cs="Times New Roman"/>
+        </w:rPr>
+        <w:t>Euch</w:t>
+      </w:r>
+      <w:proofErr w:type="spellEnd"/>
+      <w:r>
+        <w:rPr>
+          <w:rFonts w:ascii="Helvetica" w:hAnsi="Helvetica" w:cs="Times New Roman"/>
+        </w:rPr>
+        <w:t xml:space="preserve"> den </w:t>
+      </w:r>
+      <w:proofErr w:type="spellStart"/>
+      <w:r>
+        <w:rPr>
+          <w:rFonts w:ascii="Helvetica" w:hAnsi="Helvetica" w:cs="Times New Roman"/>
+        </w:rPr>
+        <w:t>aktuell</w:t>
+      </w:r>
+      <w:r>
+        <w:rPr>
+          <w:rFonts w:ascii="Helvetica" w:hAnsi="Helvetica" w:cs="Times New Roman"/>
+        </w:rPr>
+        <w:t>en</w:t>
+      </w:r>
+      <w:proofErr w:type="spellEnd"/>
+      <w:r>
+        <w:rPr>
+          <w:rFonts w:ascii="Helvetica" w:hAnsi="Helvetica" w:cs="Times New Roman"/>
+        </w:rPr>
+        <w:t xml:space="preserve"> Stand d</w:t>
+      </w:r>
+      <w:r>
+        <w:rPr>
+          <w:rFonts w:ascii="Helvetica" w:hAnsi="Helvetica" w:cs="Times New Roman"/>
+        </w:rPr>
+        <w:t xml:space="preserve">er </w:t>
+      </w:r>
+      <w:proofErr w:type="spellStart"/>
+      <w:r>
+        <w:rPr>
+          <w:rFonts w:ascii="Helvetica" w:hAnsi="Helvetica" w:cs="Times New Roman"/>
+        </w:rPr>
+        <w:t>Virtualisierung</w:t>
+      </w:r>
+      <w:proofErr w:type="spellEnd"/>
+      <w:r>
+        <w:rPr>
+          <w:rFonts w:ascii="Helvetica" w:hAnsi="Helvetica" w:cs="Times New Roman"/>
+        </w:rPr>
+        <w:t xml:space="preserve"> </w:t>
+      </w:r>
+      <w:proofErr w:type="spellStart"/>
+      <w:r>
+        <w:rPr>
+          <w:rFonts w:ascii="Helvetica" w:hAnsi="Helvetica" w:cs="Times New Roman"/>
+        </w:rPr>
+        <w:t>bzw</w:t>
+      </w:r>
+      <w:proofErr w:type="spellEnd"/>
+      <w:r>
+        <w:rPr>
+          <w:rFonts w:ascii="Helvetica" w:hAnsi="Helvetica" w:cs="Times New Roman"/>
+        </w:rPr>
+        <w:t>. Contain</w:t>
       </w:r>
       <w:r>
         <w:rPr>
@@ -584,48 +722,314 @@
         </w:rPr>
         <w:t>-</w:t>
       </w:r>
-      <w:r>
-        <w:rPr>
-          <w:rFonts w:ascii="Helvetica" w:hAnsi="Helvetica" w:cs="Times New Roman"/>
-        </w:rPr>
-        <w:t>isierung in der Internetwirtschaft allgemein und mit Docker als konkretem Beispiel näher bringen.</w:t>
-      </w:r>
-      <w:r>
-        <w:rPr>
-          <w:rFonts w:ascii="Helvetica" w:hAnsi="Helvetica" w:cs="Times New Roman"/>
-        </w:rPr>
-        <w:t xml:space="preserve"> </w:t>
-      </w:r>
-      <w:r>
-        <w:rPr>
-          <w:rFonts w:ascii="Helvetica" w:hAnsi="Helvetica" w:cs="Times New Roman"/>
-        </w:rPr>
-        <w:t>Hierzu haben wir für Euch mehrere Talks und Workshops vorbereitet. </w:t>
-      </w:r>
-      <w:r>
-        <w:rPr>
-          <w:rFonts w:ascii="Helvetica" w:hAnsi="Helvetica" w:cs="Times New Roman"/>
-        </w:rPr>
-        <w:t>Insbesondere möchten</w:t>
-      </w:r>
-      <w:r>
-        <w:rPr>
-          <w:rFonts w:ascii="Helvetica" w:hAnsi="Helvetica" w:cs="Times New Roman"/>
-        </w:rPr>
-        <w:t xml:space="preserve"> wir </w:t>
-      </w:r>
-      <w:r>
-        <w:rPr>
-          <w:rFonts w:ascii="Helvetica" w:hAnsi="Helvetica" w:cs="Times New Roman"/>
-        </w:rPr>
-        <w:t xml:space="preserve">diesmal </w:t>
-      </w:r>
-      <w:r>
-        <w:rPr>
-          <w:rFonts w:ascii="Helvetica" w:hAnsi="Helvetica" w:cs="Times New Roman"/>
-        </w:rPr>
-        <w:t>interessierte Studierende</w:t>
-      </w:r>
+      <w:proofErr w:type="spellStart"/>
+      <w:r>
+        <w:rPr>
+          <w:rFonts w:ascii="Helvetica" w:hAnsi="Helvetica" w:cs="Times New Roman"/>
+        </w:rPr>
+        <w:t>isierung</w:t>
+      </w:r>
+      <w:proofErr w:type="spellEnd"/>
+      <w:r>
+        <w:rPr>
+          <w:rFonts w:ascii="Helvetica" w:hAnsi="Helvetica" w:cs="Times New Roman"/>
+        </w:rPr>
+        <w:t xml:space="preserve"> in der </w:t>
+      </w:r>
+      <w:proofErr w:type="spellStart"/>
+      <w:r>
+        <w:rPr>
+          <w:rFonts w:ascii="Helvetica" w:hAnsi="Helvetica" w:cs="Times New Roman"/>
+        </w:rPr>
+        <w:t>Internetwirtschaft</w:t>
+      </w:r>
+      <w:proofErr w:type="spellEnd"/>
+      <w:r>
+        <w:rPr>
+          <w:rFonts w:ascii="Helvetica" w:hAnsi="Helvetica" w:cs="Times New Roman"/>
+        </w:rPr>
+        <w:t xml:space="preserve"> </w:t>
+      </w:r>
+      <w:proofErr w:type="spellStart"/>
+      <w:r>
+        <w:rPr>
+          <w:rFonts w:ascii="Helvetica" w:hAnsi="Helvetica" w:cs="Times New Roman"/>
+        </w:rPr>
+        <w:t>allgemein</w:t>
+      </w:r>
+      <w:proofErr w:type="spellEnd"/>
+      <w:r>
+        <w:rPr>
+          <w:rFonts w:ascii="Helvetica" w:hAnsi="Helvetica" w:cs="Times New Roman"/>
+        </w:rPr>
+        <w:t xml:space="preserve"> und </w:t>
+      </w:r>
+      <w:proofErr w:type="spellStart"/>
+      <w:r>
+        <w:rPr>
+          <w:rFonts w:ascii="Helvetica" w:hAnsi="Helvetica" w:cs="Times New Roman"/>
+        </w:rPr>
+        <w:t>mit</w:t>
+      </w:r>
+      <w:proofErr w:type="spellEnd"/>
+      <w:r>
+        <w:rPr>
+          <w:rFonts w:ascii="Helvetica" w:hAnsi="Helvetica" w:cs="Times New Roman"/>
+        </w:rPr>
+        <w:t xml:space="preserve"> Docker </w:t>
+      </w:r>
+      <w:proofErr w:type="spellStart"/>
+      <w:r>
+        <w:rPr>
+          <w:rFonts w:ascii="Helvetica" w:hAnsi="Helvetica" w:cs="Times New Roman"/>
+        </w:rPr>
+        <w:t>als</w:t>
+      </w:r>
+      <w:proofErr w:type="spellEnd"/>
+      <w:r>
+        <w:rPr>
+          <w:rFonts w:ascii="Helvetica" w:hAnsi="Helvetica" w:cs="Times New Roman"/>
+        </w:rPr>
+        <w:t xml:space="preserve"> </w:t>
+      </w:r>
+      <w:proofErr w:type="spellStart"/>
+      <w:r>
+        <w:rPr>
+          <w:rFonts w:ascii="Helvetica" w:hAnsi="Helvetica" w:cs="Times New Roman"/>
+        </w:rPr>
+        <w:t>konkretem</w:t>
+      </w:r>
+      <w:proofErr w:type="spellEnd"/>
+      <w:r>
+        <w:rPr>
+          <w:rFonts w:ascii="Helvetica" w:hAnsi="Helvetica" w:cs="Times New Roman"/>
+        </w:rPr>
+        <w:t xml:space="preserve"> </w:t>
+      </w:r>
+      <w:proofErr w:type="spellStart"/>
+      <w:r>
+        <w:rPr>
+          <w:rFonts w:ascii="Helvetica" w:hAnsi="Helvetica" w:cs="Times New Roman"/>
+        </w:rPr>
+        <w:t>Beispiel</w:t>
+      </w:r>
+      <w:proofErr w:type="spellEnd"/>
+      <w:r>
+        <w:rPr>
+          <w:rFonts w:ascii="Helvetica" w:hAnsi="Helvetica" w:cs="Times New Roman"/>
+        </w:rPr>
+        <w:t xml:space="preserve"> </w:t>
+      </w:r>
+      <w:proofErr w:type="spellStart"/>
+      <w:r>
+        <w:rPr>
+          <w:rFonts w:ascii="Helvetica" w:hAnsi="Helvetica" w:cs="Times New Roman"/>
+        </w:rPr>
+        <w:t>näher</w:t>
+      </w:r>
+      <w:proofErr w:type="spellEnd"/>
+      <w:r>
+        <w:rPr>
+          <w:rFonts w:ascii="Helvetica" w:hAnsi="Helvetica" w:cs="Times New Roman"/>
+        </w:rPr>
+        <w:t xml:space="preserve"> </w:t>
+      </w:r>
+      <w:proofErr w:type="spellStart"/>
+      <w:r>
+        <w:rPr>
+          <w:rFonts w:ascii="Helvetica" w:hAnsi="Helvetica" w:cs="Times New Roman"/>
+        </w:rPr>
+        <w:t>bringen</w:t>
+      </w:r>
+      <w:proofErr w:type="spellEnd"/>
+      <w:r>
+        <w:rPr>
+          <w:rFonts w:ascii="Helvetica" w:hAnsi="Helvetica" w:cs="Times New Roman"/>
+        </w:rPr>
+        <w:t>.</w:t>
+      </w:r>
+      <w:r>
+        <w:rPr>
+          <w:rFonts w:ascii="Helvetica" w:hAnsi="Helvetica" w:cs="Times New Roman"/>
+        </w:rPr>
+        <w:t xml:space="preserve"> </w:t>
+      </w:r>
+      <w:proofErr w:type="spellStart"/>
+      <w:r>
+        <w:rPr>
+          <w:rFonts w:ascii="Helvetica" w:hAnsi="Helvetica" w:cs="Times New Roman"/>
+        </w:rPr>
+        <w:t>Hierzu</w:t>
+      </w:r>
+      <w:proofErr w:type="spellEnd"/>
+      <w:r>
+        <w:rPr>
+          <w:rFonts w:ascii="Helvetica" w:hAnsi="Helvetica" w:cs="Times New Roman"/>
+        </w:rPr>
+        <w:t xml:space="preserve"> </w:t>
+      </w:r>
+      <w:proofErr w:type="spellStart"/>
+      <w:r>
+        <w:rPr>
+          <w:rFonts w:ascii="Helvetica" w:hAnsi="Helvetica" w:cs="Times New Roman"/>
+        </w:rPr>
+        <w:t>haben</w:t>
+      </w:r>
+      <w:proofErr w:type="spellEnd"/>
+      <w:r>
+        <w:rPr>
+          <w:rFonts w:ascii="Helvetica" w:hAnsi="Helvetica" w:cs="Times New Roman"/>
+        </w:rPr>
+        <w:t xml:space="preserve"> </w:t>
+      </w:r>
+      <w:proofErr w:type="spellStart"/>
+      <w:r>
+        <w:rPr>
+          <w:rFonts w:ascii="Helvetica" w:hAnsi="Helvetica" w:cs="Times New Roman"/>
+        </w:rPr>
+        <w:t>wir</w:t>
+      </w:r>
+      <w:proofErr w:type="spellEnd"/>
+      <w:r>
+        <w:rPr>
+          <w:rFonts w:ascii="Helvetica" w:hAnsi="Helvetica" w:cs="Times New Roman"/>
+        </w:rPr>
+        <w:t xml:space="preserve"> </w:t>
+      </w:r>
+      <w:proofErr w:type="spellStart"/>
+      <w:r>
+        <w:rPr>
+          <w:rFonts w:ascii="Helvetica" w:hAnsi="Helvetica" w:cs="Times New Roman"/>
+        </w:rPr>
+        <w:t>für</w:t>
+      </w:r>
+      <w:proofErr w:type="spellEnd"/>
+      <w:r>
+        <w:rPr>
+          <w:rFonts w:ascii="Helvetica" w:hAnsi="Helvetica" w:cs="Times New Roman"/>
+        </w:rPr>
+        <w:t xml:space="preserve"> </w:t>
+      </w:r>
+      <w:proofErr w:type="spellStart"/>
+      <w:r>
+        <w:rPr>
+          <w:rFonts w:ascii="Helvetica" w:hAnsi="Helvetica" w:cs="Times New Roman"/>
+        </w:rPr>
+        <w:t>Euch</w:t>
+      </w:r>
+      <w:proofErr w:type="spellEnd"/>
+      <w:r>
+        <w:rPr>
+          <w:rFonts w:ascii="Helvetica" w:hAnsi="Helvetica" w:cs="Times New Roman"/>
+        </w:rPr>
+        <w:t xml:space="preserve"> </w:t>
+      </w:r>
+      <w:proofErr w:type="spellStart"/>
+      <w:r>
+        <w:rPr>
+          <w:rFonts w:ascii="Helvetica" w:hAnsi="Helvetica" w:cs="Times New Roman"/>
+        </w:rPr>
+        <w:t>mehrere</w:t>
+      </w:r>
+      <w:proofErr w:type="spellEnd"/>
+      <w:r>
+        <w:rPr>
+          <w:rFonts w:ascii="Helvetica" w:hAnsi="Helvetica" w:cs="Times New Roman"/>
+        </w:rPr>
+        <w:t xml:space="preserve"> Talks und Workshops </w:t>
+      </w:r>
+      <w:proofErr w:type="spellStart"/>
+      <w:r>
+        <w:rPr>
+          <w:rFonts w:ascii="Helvetica" w:hAnsi="Helvetica" w:cs="Times New Roman"/>
+        </w:rPr>
+        <w:t>vorbereitet</w:t>
+      </w:r>
+      <w:proofErr w:type="spellEnd"/>
+      <w:r>
+        <w:rPr>
+          <w:rFonts w:ascii="Helvetica" w:hAnsi="Helvetica" w:cs="Times New Roman"/>
+        </w:rPr>
+        <w:t>. </w:t>
+      </w:r>
+      <w:proofErr w:type="spellStart"/>
+      <w:r>
+        <w:rPr>
+          <w:rFonts w:ascii="Helvetica" w:hAnsi="Helvetica" w:cs="Times New Roman"/>
+        </w:rPr>
+        <w:t>Insbesondere</w:t>
+      </w:r>
+      <w:proofErr w:type="spellEnd"/>
+      <w:r>
+        <w:rPr>
+          <w:rFonts w:ascii="Helvetica" w:hAnsi="Helvetica" w:cs="Times New Roman"/>
+        </w:rPr>
+        <w:t xml:space="preserve"> </w:t>
+      </w:r>
+      <w:proofErr w:type="spellStart"/>
+      <w:r>
+        <w:rPr>
+          <w:rFonts w:ascii="Helvetica" w:hAnsi="Helvetica" w:cs="Times New Roman"/>
+        </w:rPr>
+        <w:t>möchten</w:t>
+      </w:r>
+      <w:proofErr w:type="spellEnd"/>
+      <w:r>
+        <w:rPr>
+          <w:rFonts w:ascii="Helvetica" w:hAnsi="Helvetica" w:cs="Times New Roman"/>
+        </w:rPr>
+        <w:t xml:space="preserve"> </w:t>
+      </w:r>
+      <w:proofErr w:type="spellStart"/>
+      <w:r>
+        <w:rPr>
+          <w:rFonts w:ascii="Helvetica" w:hAnsi="Helvetica" w:cs="Times New Roman"/>
+        </w:rPr>
+        <w:t>wir</w:t>
+      </w:r>
+      <w:proofErr w:type="spellEnd"/>
+      <w:r>
+        <w:rPr>
+          <w:rFonts w:ascii="Helvetica" w:hAnsi="Helvetica" w:cs="Times New Roman"/>
+        </w:rPr>
+        <w:t xml:space="preserve"> </w:t>
+      </w:r>
+      <w:proofErr w:type="spellStart"/>
+      <w:r>
+        <w:rPr>
+          <w:rFonts w:ascii="Helvetica" w:hAnsi="Helvetica" w:cs="Times New Roman"/>
+        </w:rPr>
+        <w:t>diesmal</w:t>
+      </w:r>
+      <w:proofErr w:type="spellEnd"/>
+      <w:r>
+        <w:rPr>
+          <w:rFonts w:ascii="Helvetica" w:hAnsi="Helvetica" w:cs="Times New Roman"/>
+        </w:rPr>
+        <w:t xml:space="preserve"> </w:t>
+      </w:r>
+      <w:proofErr w:type="spellStart"/>
+      <w:r>
+        <w:rPr>
+          <w:rFonts w:ascii="Helvetica" w:hAnsi="Helvetica" w:cs="Times New Roman"/>
+        </w:rPr>
+        <w:t>interessierte</w:t>
+      </w:r>
+      <w:proofErr w:type="spellEnd"/>
+      <w:r>
+        <w:rPr>
+          <w:rFonts w:ascii="Helvetica" w:hAnsi="Helvetica" w:cs="Times New Roman"/>
+        </w:rPr>
+        <w:t xml:space="preserve"> </w:t>
+      </w:r>
+      <w:proofErr w:type="spellStart"/>
+      <w:r>
+        <w:rPr>
+          <w:rFonts w:ascii="Helvetica" w:hAnsi="Helvetica" w:cs="Times New Roman"/>
+        </w:rPr>
+        <w:t>Studierende</w:t>
+      </w:r>
+      <w:proofErr w:type="spellEnd"/>
       <w:r>
         <w:rPr>
           <w:rFonts w:ascii="Helvetica" w:hAnsi="Helvetica" w:cs="Times New Roman"/>
@@ -642,19 +1046,203 @@
         <w:rPr>
           <w:rFonts w:ascii="Helvetica" w:hAnsi="Helvetica" w:cs="Times New Roman"/>
         </w:rPr>
-        <w:t xml:space="preserve"> lokalen Hochschulen</w:t>
-      </w:r>
-      <w:r>
-        <w:rPr>
-          <w:rFonts w:ascii="Helvetica" w:hAnsi="Helvetica" w:cs="Times New Roman"/>
-        </w:rPr>
-        <w:t xml:space="preserve"> zum Austausch mit berufserfahrenen Entwicklern ganz herzlich einladen. </w:t>
-      </w:r>
-      <w:r>
-        <w:rPr>
-          <w:rFonts w:ascii="Helvetica" w:hAnsi="Helvetica" w:cs="Times New Roman"/>
-        </w:rPr>
-        <w:t>Freut Euch auf einen Abend mit Windows, Mac und Linux!</w:t>
+        <w:t xml:space="preserve"> </w:t>
+      </w:r>
+      <w:proofErr w:type="spellStart"/>
+      <w:r>
+        <w:rPr>
+          <w:rFonts w:ascii="Helvetica" w:hAnsi="Helvetica" w:cs="Times New Roman"/>
+        </w:rPr>
+        <w:t>lokalen</w:t>
+      </w:r>
+      <w:proofErr w:type="spellEnd"/>
+      <w:r>
+        <w:rPr>
+          <w:rFonts w:ascii="Helvetica" w:hAnsi="Helvetica" w:cs="Times New Roman"/>
+        </w:rPr>
+        <w:t xml:space="preserve"> </w:t>
+      </w:r>
+      <w:proofErr w:type="spellStart"/>
+      <w:r>
+        <w:rPr>
+          <w:rFonts w:ascii="Helvetica" w:hAnsi="Helvetica" w:cs="Times New Roman"/>
+        </w:rPr>
+        <w:t>Hochschulen</w:t>
+      </w:r>
+      <w:proofErr w:type="spellEnd"/>
+      <w:r>
+        <w:rPr>
+          <w:rFonts w:ascii="Helvetica" w:hAnsi="Helvetica" w:cs="Times New Roman"/>
+        </w:rPr>
+        <w:t xml:space="preserve"> </w:t>
+      </w:r>
+      <w:proofErr w:type="spellStart"/>
+      <w:r>
+        <w:rPr>
+          <w:rFonts w:ascii="Helvetica" w:hAnsi="Helvetica" w:cs="Times New Roman"/>
+        </w:rPr>
+        <w:t>zum</w:t>
+      </w:r>
+      <w:proofErr w:type="spellEnd"/>
+      <w:r>
+        <w:rPr>
+          <w:rFonts w:ascii="Helvetica" w:hAnsi="Helvetica" w:cs="Times New Roman"/>
+        </w:rPr>
+        <w:t xml:space="preserve"> </w:t>
+      </w:r>
+      <w:proofErr w:type="spellStart"/>
+      <w:r>
+        <w:rPr>
+          <w:rFonts w:ascii="Helvetica" w:hAnsi="Helvetica" w:cs="Times New Roman"/>
+        </w:rPr>
+        <w:t>Austausch</w:t>
+      </w:r>
+      <w:proofErr w:type="spellEnd"/>
+      <w:r>
+        <w:rPr>
+          <w:rFonts w:ascii="Helvetica" w:hAnsi="Helvetica" w:cs="Times New Roman"/>
+        </w:rPr>
+        <w:t xml:space="preserve"> </w:t>
+      </w:r>
+      <w:proofErr w:type="spellStart"/>
+      <w:r>
+        <w:rPr>
+          <w:rFonts w:ascii="Helvetica" w:hAnsi="Helvetica" w:cs="Times New Roman"/>
+        </w:rPr>
+        <w:t>mit</w:t>
+      </w:r>
+      <w:proofErr w:type="spellEnd"/>
+      <w:r>
+        <w:rPr>
+          <w:rFonts w:ascii="Helvetica" w:hAnsi="Helvetica" w:cs="Times New Roman"/>
+        </w:rPr>
+        <w:t xml:space="preserve"> </w:t>
+      </w:r>
+      <w:proofErr w:type="spellStart"/>
+      <w:r>
+        <w:rPr>
+          <w:rFonts w:ascii="Helvetica" w:hAnsi="Helvetica" w:cs="Times New Roman"/>
+        </w:rPr>
+        <w:t>berufserfahrenen</w:t>
+      </w:r>
+      <w:proofErr w:type="spellEnd"/>
+      <w:r>
+        <w:rPr>
+          <w:rFonts w:ascii="Helvetica" w:hAnsi="Helvetica" w:cs="Times New Roman"/>
+        </w:rPr>
+        <w:t xml:space="preserve"> </w:t>
+      </w:r>
+      <w:proofErr w:type="spellStart"/>
+      <w:r>
+        <w:rPr>
+          <w:rFonts w:ascii="Helvetica" w:hAnsi="Helvetica" w:cs="Times New Roman"/>
+        </w:rPr>
+        <w:t>Entwicklern</w:t>
+      </w:r>
+      <w:proofErr w:type="spellEnd"/>
+      <w:r>
+        <w:rPr>
+          <w:rFonts w:ascii="Helvetica" w:hAnsi="Helvetica" w:cs="Times New Roman"/>
+        </w:rPr>
+        <w:t xml:space="preserve"> </w:t>
+      </w:r>
+      <w:proofErr w:type="spellStart"/>
+      <w:r>
+        <w:rPr>
+          <w:rFonts w:ascii="Helvetica" w:hAnsi="Helvetica" w:cs="Times New Roman"/>
+        </w:rPr>
+        <w:t>ganz</w:t>
+      </w:r>
+      <w:proofErr w:type="spellEnd"/>
+      <w:r>
+        <w:rPr>
+          <w:rFonts w:ascii="Helvetica" w:hAnsi="Helvetica" w:cs="Times New Roman"/>
+        </w:rPr>
+        <w:t xml:space="preserve"> </w:t>
+      </w:r>
+      <w:proofErr w:type="spellStart"/>
+      <w:r>
+        <w:rPr>
+          <w:rFonts w:ascii="Helvetica" w:hAnsi="Helvetica" w:cs="Times New Roman"/>
+        </w:rPr>
+        <w:t>herzlich</w:t>
+      </w:r>
+      <w:proofErr w:type="spellEnd"/>
+      <w:r>
+        <w:rPr>
+          <w:rFonts w:ascii="Helvetica" w:hAnsi="Helvetica" w:cs="Times New Roman"/>
+        </w:rPr>
+        <w:t xml:space="preserve"> </w:t>
+      </w:r>
+      <w:proofErr w:type="spellStart"/>
+      <w:r>
+        <w:rPr>
+          <w:rFonts w:ascii="Helvetica" w:hAnsi="Helvetica" w:cs="Times New Roman"/>
+        </w:rPr>
+        <w:t>einladen</w:t>
+      </w:r>
+      <w:proofErr w:type="spellEnd"/>
+      <w:r>
+        <w:rPr>
+          <w:rFonts w:ascii="Helvetica" w:hAnsi="Helvetica" w:cs="Times New Roman"/>
+        </w:rPr>
+        <w:t>. </w:t>
+      </w:r>
+      <w:proofErr w:type="spellStart"/>
+      <w:r>
+        <w:rPr>
+          <w:rFonts w:ascii="Helvetica" w:hAnsi="Helvetica" w:cs="Times New Roman"/>
+        </w:rPr>
+        <w:t>Freut</w:t>
+      </w:r>
+      <w:proofErr w:type="spellEnd"/>
+      <w:r>
+        <w:rPr>
+          <w:rFonts w:ascii="Helvetica" w:hAnsi="Helvetica" w:cs="Times New Roman"/>
+        </w:rPr>
+        <w:t xml:space="preserve"> </w:t>
+      </w:r>
+      <w:proofErr w:type="spellStart"/>
+      <w:r>
+        <w:rPr>
+          <w:rFonts w:ascii="Helvetica" w:hAnsi="Helvetica" w:cs="Times New Roman"/>
+        </w:rPr>
+        <w:t>Euch</w:t>
+      </w:r>
+      <w:proofErr w:type="spellEnd"/>
+      <w:r>
+        <w:rPr>
+          <w:rFonts w:ascii="Helvetica" w:hAnsi="Helvetica" w:cs="Times New Roman"/>
+        </w:rPr>
+        <w:t xml:space="preserve"> auf </w:t>
+      </w:r>
+      <w:proofErr w:type="spellStart"/>
+      <w:r>
+        <w:rPr>
+          <w:rFonts w:ascii="Helvetica" w:hAnsi="Helvetica" w:cs="Times New Roman"/>
+        </w:rPr>
+        <w:t>einen</w:t>
+      </w:r>
+      <w:proofErr w:type="spellEnd"/>
+      <w:r>
+        <w:rPr>
+          <w:rFonts w:ascii="Helvetica" w:hAnsi="Helvetica" w:cs="Times New Roman"/>
+        </w:rPr>
+        <w:t xml:space="preserve"> Abend </w:t>
+      </w:r>
+      <w:proofErr w:type="spellStart"/>
+      <w:r>
+        <w:rPr>
+          <w:rFonts w:ascii="Helvetica" w:hAnsi="Helvetica" w:cs="Times New Roman"/>
+        </w:rPr>
+        <w:t>mit</w:t>
+      </w:r>
+      <w:proofErr w:type="spellEnd"/>
+      <w:r>
+        <w:rPr>
+          <w:rFonts w:ascii="Helvetica" w:hAnsi="Helvetica" w:cs="Times New Roman"/>
+        </w:rPr>
+        <w:t xml:space="preserve"> Windows, Mac und Linux!</w:t>
       </w:r>
     </w:p>
     <w:p>
@@ -931,6 +1519,7 @@
         </w:rPr>
         <w:t xml:space="preserve">munity &amp; </w:t>
       </w:r>
+      <w:proofErr w:type="spellStart"/>
       <w:r>
         <w:rPr>
           <w:rFonts w:ascii="Helvetica" w:hAnsi="Helvetica" w:cs="Helvetica"/>
@@ -939,6 +1528,7 @@
         </w:rPr>
         <w:t>Ecosystem</w:t>
       </w:r>
+      <w:proofErr w:type="spellEnd"/>
       <w:r>
         <w:rPr>
           <w:rFonts w:ascii="Helvetica" w:hAnsi="Helvetica" w:cs="Helvetica"/>
@@ -1042,8 +1632,6 @@
         </w:rPr>
         <w:t>und</w:t>
       </w:r>
-      <w:bookmarkStart w:id="0" w:name="_GoBack"/>
-      <w:bookmarkEnd w:id="0"/>
       <w:r>
         <w:rPr>
           <w:rFonts w:ascii="Helvetica" w:hAnsi="Helvetica" w:cs="Helvetica"/>
@@ -1160,16 +1748,76 @@
           <w:szCs w:val="22"/>
           <w:lang w:val="de-DE"/>
         </w:rPr>
-        <w:t>Pair Programming und Docker Mentoring nach individuellen Ansprüchen mit Docker Cloud, Client, Compose, Swarm &amp; Co</w:t>
-      </w:r>
-      <w:r>
-        <w:rPr>
-          <w:rFonts w:ascii="Helvetica" w:hAnsi="Helvetica"/>
+        <w:t xml:space="preserve">Pair </w:t>
+      </w:r>
+      <w:proofErr w:type="spellStart"/>
+      <w:r>
+        <w:rPr>
+          <w:rFonts w:ascii="Helvetica" w:hAnsi="Helvetica" w:cs="Helvetica"/>
           <w:sz w:val="22"/>
           <w:szCs w:val="22"/>
-          <w:shd w:val="clear" w:color="auto" w:fill="E6E6E6"/>
-        </w:rPr>
-        <w:t xml:space="preserve"> </w:t>
+          <w:lang w:val="de-DE"/>
+        </w:rPr>
+        <w:t>Programming</w:t>
+      </w:r>
+      <w:proofErr w:type="spellEnd"/>
+      <w:r>
+        <w:rPr>
+          <w:rFonts w:ascii="Helvetica" w:hAnsi="Helvetica" w:cs="Helvetica"/>
+          <w:sz w:val="22"/>
+          <w:szCs w:val="22"/>
+          <w:lang w:val="de-DE"/>
+        </w:rPr>
+        <w:t xml:space="preserve"> und Docker Mentoring nach individuellen Ansprüchen mit Docker Cloud, Client, </w:t>
+      </w:r>
+      <w:proofErr w:type="spellStart"/>
+      <w:r>
+        <w:rPr>
+          <w:rFonts w:ascii="Helvetica" w:hAnsi="Helvetica" w:cs="Helvetica"/>
+          <w:sz w:val="22"/>
+          <w:szCs w:val="22"/>
+          <w:lang w:val="de-DE"/>
+        </w:rPr>
+        <w:t>Compose</w:t>
+      </w:r>
+      <w:proofErr w:type="spellEnd"/>
+      <w:r>
+        <w:rPr>
+          <w:rFonts w:ascii="Helvetica" w:hAnsi="Helvetica" w:cs="Helvetica"/>
+          <w:sz w:val="22"/>
+          <w:szCs w:val="22"/>
+          <w:lang w:val="de-DE"/>
+        </w:rPr>
+        <w:t xml:space="preserve">, </w:t>
+      </w:r>
+      <w:proofErr w:type="spellStart"/>
+      <w:r>
+        <w:rPr>
+          <w:rFonts w:ascii="Helvetica" w:hAnsi="Helvetica" w:cs="Helvetica"/>
+          <w:sz w:val="22"/>
+          <w:szCs w:val="22"/>
+          <w:lang w:val="de-DE"/>
+        </w:rPr>
+        <w:t>Swarm</w:t>
+      </w:r>
+      <w:proofErr w:type="spellEnd"/>
+      <w:r>
+        <w:rPr>
+          <w:rFonts w:ascii="Helvetica" w:hAnsi="Helvetica" w:cs="Helvetica"/>
+          <w:sz w:val="22"/>
+          <w:szCs w:val="22"/>
+          <w:lang w:val="de-DE"/>
+        </w:rPr>
+        <w:t xml:space="preserve"> &amp; C</w:t>
+      </w:r>
+      <w:r>
+        <w:rPr>
+          <w:rFonts w:ascii="Helvetica" w:hAnsi="Helvetica" w:cs="Helvetica"/>
+          <w:sz w:val="22"/>
+          <w:szCs w:val="22"/>
+          <w:lang w:val="de-DE"/>
+        </w:rPr>
+        <w:t xml:space="preserve">o </w:t>
       </w:r>
       <w:r>
         <w:rPr>
@@ -1203,7 +1851,61 @@
           <w:b/>
           <w:lang w:val="de-DE"/>
         </w:rPr>
-        <w:t>Show Cases of Complex Docker Usage Scenarios</w:t>
+        <w:t xml:space="preserve">Show Cases </w:t>
+      </w:r>
+      <w:proofErr w:type="spellStart"/>
+      <w:r>
+        <w:rPr>
+          <w:rFonts w:ascii="Helvetica" w:hAnsi="Helvetica" w:cs="Helvetica"/>
+          <w:b/>
+          <w:lang w:val="de-DE"/>
+        </w:rPr>
+        <w:t>of</w:t>
+      </w:r>
+      <w:proofErr w:type="spellEnd"/>
+      <w:r>
+        <w:rPr>
+          <w:rFonts w:ascii="Helvetica" w:hAnsi="Helvetica" w:cs="Helvetica"/>
+          <w:b/>
+          <w:lang w:val="de-DE"/>
+        </w:rPr>
+        <w:t xml:space="preserve"> </w:t>
+      </w:r>
+      <w:proofErr w:type="spellStart"/>
+      <w:r>
+        <w:rPr>
+          <w:rFonts w:ascii="Helvetica" w:hAnsi="Helvetica" w:cs="Helvetica"/>
+          <w:b/>
+          <w:lang w:val="de-DE"/>
+        </w:rPr>
+        <w:t>Complex</w:t>
+      </w:r>
+      <w:proofErr w:type="spellEnd"/>
+      <w:r>
+        <w:rPr>
+          <w:rFonts w:ascii="Helvetica" w:hAnsi="Helvetica" w:cs="Helvetica"/>
+          <w:b/>
+          <w:lang w:val="de-DE"/>
+        </w:rPr>
+        <w:t> Docker </w:t>
+      </w:r>
+      <w:proofErr w:type="spellStart"/>
+      <w:r>
+        <w:rPr>
+          <w:rFonts w:ascii="Helvetica" w:hAnsi="Helvetica" w:cs="Helvetica"/>
+          <w:b/>
+          <w:lang w:val="de-DE"/>
+        </w:rPr>
+        <w:t>Usage</w:t>
+      </w:r>
+      <w:proofErr w:type="spellEnd"/>
+      <w:r>
+        <w:rPr>
+          <w:rFonts w:ascii="Helvetica" w:hAnsi="Helvetica" w:cs="Helvetica"/>
+          <w:b/>
+          <w:lang w:val="de-DE"/>
+        </w:rPr>
+        <w:t xml:space="preserve"> Scenarios</w:t>
       </w:r>
       <w:r>
         <w:rPr>
@@ -1221,12 +1923,53 @@
         </w:rPr>
         <w:t xml:space="preserve"> </w:t>
       </w:r>
-      <w:r>
-        <w:rPr>
-          <w:rFonts w:ascii="Helvetica" w:hAnsi="Helvetica" w:cs="Helvetica"/>
-          <w:lang w:val="de-DE"/>
-        </w:rPr>
-        <w:t>Containerisierte Apps mit Raspberry Pis, Clustering mit Docker Swarm, Image Workflow Applik</w:t>
+      <w:proofErr w:type="spellStart"/>
+      <w:r>
+        <w:rPr>
+          <w:rFonts w:ascii="Helvetica" w:hAnsi="Helvetica" w:cs="Helvetica"/>
+          <w:lang w:val="de-DE"/>
+        </w:rPr>
+        <w:t>Containerisierte</w:t>
+      </w:r>
+      <w:proofErr w:type="spellEnd"/>
+      <w:r>
+        <w:rPr>
+          <w:rFonts w:ascii="Helvetica" w:hAnsi="Helvetica" w:cs="Helvetica"/>
+          <w:lang w:val="de-DE"/>
+        </w:rPr>
+        <w:t xml:space="preserve"> Apps mit </w:t>
+      </w:r>
+      <w:proofErr w:type="spellStart"/>
+      <w:r>
+        <w:rPr>
+          <w:rFonts w:ascii="Helvetica" w:hAnsi="Helvetica" w:cs="Helvetica"/>
+          <w:lang w:val="de-DE"/>
+        </w:rPr>
+        <w:t>Raspberry</w:t>
+      </w:r>
+      <w:proofErr w:type="spellEnd"/>
+      <w:r>
+        <w:rPr>
+          <w:rFonts w:ascii="Helvetica" w:hAnsi="Helvetica" w:cs="Helvetica"/>
+          <w:lang w:val="de-DE"/>
+        </w:rPr>
+        <w:t xml:space="preserve"> Pis, Clustering mit Docker </w:t>
+      </w:r>
+      <w:proofErr w:type="spellStart"/>
+      <w:r>
+        <w:rPr>
+          <w:rFonts w:ascii="Helvetica" w:hAnsi="Helvetica" w:cs="Helvetica"/>
+          <w:lang w:val="de-DE"/>
+        </w:rPr>
+        <w:t>Swarm</w:t>
+      </w:r>
+      <w:proofErr w:type="spellEnd"/>
+      <w:r>
+        <w:rPr>
+          <w:rFonts w:ascii="Helvetica" w:hAnsi="Helvetica" w:cs="Helvetica"/>
+          <w:lang w:val="de-DE"/>
+        </w:rPr>
+        <w:t>, Image Workflow Applik</w:t>
       </w:r>
       <w:r>
         <w:rPr>
@@ -1235,12 +1978,23 @@
         </w:rPr>
         <w:t>ation mit Docker-basierten </w:t>
       </w:r>
-      <w:r>
-        <w:rPr>
-          <w:rFonts w:ascii="Helvetica" w:hAnsi="Helvetica" w:cs="Helvetica"/>
-          <w:lang w:val="de-DE"/>
-        </w:rPr>
-        <w:t>Microservices </w:t>
+      <w:bookmarkStart w:id="0" w:name="_GoBack"/>
+      <w:bookmarkEnd w:id="0"/>
+      <w:proofErr w:type="spellStart"/>
+      <w:r>
+        <w:rPr>
+          <w:rFonts w:ascii="Helvetica" w:hAnsi="Helvetica" w:cs="Helvetica"/>
+          <w:lang w:val="de-DE"/>
+        </w:rPr>
+        <w:t>Microservices</w:t>
+      </w:r>
+      <w:proofErr w:type="spellEnd"/>
+      <w:r>
+        <w:rPr>
+          <w:rFonts w:ascii="Helvetica" w:hAnsi="Helvetica" w:cs="Helvetica"/>
+          <w:lang w:val="de-DE"/>
+        </w:rPr>
+        <w:t> </w:t>
       </w:r>
       <w:r>
         <w:rPr>
@@ -1261,7 +2015,55 @@
           <w:rFonts w:ascii="Helvetica" w:hAnsi="Helvetica" w:cs="Helvetica"/>
           <w:lang w:val="de-DE"/>
         </w:rPr>
-        <w:t xml:space="preserve"> RabbitMQ, MongoDB &amp; PostgreSQL </w:t>
+        <w:t> </w:t>
+      </w:r>
+      <w:proofErr w:type="spellStart"/>
+      <w:r>
+        <w:rPr>
+          <w:rFonts w:ascii="Helvetica" w:hAnsi="Helvetica" w:cs="Helvetica"/>
+          <w:lang w:val="de-DE"/>
+        </w:rPr>
+        <w:t>RabbitMQ</w:t>
+      </w:r>
+      <w:proofErr w:type="spellEnd"/>
+      <w:r>
+        <w:rPr>
+          <w:rFonts w:ascii="Helvetica" w:hAnsi="Helvetica" w:cs="Helvetica"/>
+          <w:lang w:val="de-DE"/>
+        </w:rPr>
+        <w:t xml:space="preserve">, </w:t>
+      </w:r>
+      <w:proofErr w:type="spellStart"/>
+      <w:r>
+        <w:rPr>
+          <w:rFonts w:ascii="Helvetica" w:hAnsi="Helvetica" w:cs="Helvetica"/>
+          <w:lang w:val="de-DE"/>
+        </w:rPr>
+        <w:t>MongoDB</w:t>
+      </w:r>
+      <w:proofErr w:type="spellEnd"/>
+      <w:r>
+        <w:rPr>
+          <w:rFonts w:ascii="Helvetica" w:hAnsi="Helvetica" w:cs="Helvetica"/>
+          <w:lang w:val="de-DE"/>
+        </w:rPr>
+        <w:t xml:space="preserve"> &amp; </w:t>
+      </w:r>
+      <w:proofErr w:type="spellStart"/>
+      <w:r>
+        <w:rPr>
+          <w:rFonts w:ascii="Helvetica" w:hAnsi="Helvetica" w:cs="Helvetica"/>
+          <w:lang w:val="de-DE"/>
+        </w:rPr>
+        <w:t>PostgreSQL</w:t>
+      </w:r>
+      <w:proofErr w:type="spellEnd"/>
+      <w:r>
+        <w:rPr>
+          <w:rFonts w:ascii="Helvetica" w:hAnsi="Helvetica" w:cs="Helvetica"/>
+          <w:lang w:val="de-DE"/>
+        </w:rPr>
+        <w:t xml:space="preserve"> </w:t>
       </w:r>
       <w:r>
         <w:rPr>
@@ -1345,7 +2147,27 @@
           <w:szCs w:val="22"/>
           <w:lang w:val="de-DE"/>
         </w:rPr>
-        <w:t xml:space="preserve">über Meetup </w:t>
+        <w:t xml:space="preserve">über </w:t>
+      </w:r>
+      <w:proofErr w:type="spellStart"/>
+      <w:r>
+        <w:rPr>
+          <w:rFonts w:ascii="Helvetica" w:hAnsi="Helvetica" w:cs="Helvetica"/>
+          <w:sz w:val="22"/>
+          <w:szCs w:val="22"/>
+          <w:lang w:val="de-DE"/>
+        </w:rPr>
+        <w:t>Meetup</w:t>
+      </w:r>
+      <w:proofErr w:type="spellEnd"/>
+      <w:r>
+        <w:rPr>
+          <w:rFonts w:ascii="Helvetica" w:hAnsi="Helvetica" w:cs="Helvetica"/>
+          <w:sz w:val="22"/>
+          <w:szCs w:val="22"/>
+          <w:lang w:val="de-DE"/>
+        </w:rPr>
+        <w:t xml:space="preserve"> </w:t>
       </w:r>
       <w:r>
         <w:rPr>
@@ -2862,7 +3684,7 @@
 </file>
 
 <file path=customXml/itemProps1.xml><?xml version="1.0" encoding="utf-8"?>
-<ds:datastoreItem xmlns:ds="http://schemas.openxmlformats.org/officeDocument/2006/customXml" ds:itemID="{B87E240E-8D6A-9044-9CE2-771E355A9AB2}">
+<ds:datastoreItem xmlns:ds="http://schemas.openxmlformats.org/officeDocument/2006/customXml" ds:itemID="{5DD06CC5-7470-7648-880A-1F2108EC5FF4}">
   <ds:schemaRefs>
     <ds:schemaRef ds:uri="http://schemas.openxmlformats.org/officeDocument/2006/bibliography"/>
   </ds:schemaRefs>

</xml_diff>